<commit_message>
Re-wrote Acer x fremanii to reflect actual Acer rubrum Added P echinata Only two left
</commit_message>
<xml_diff>
--- a/dixon-woods-blurbs.docx
+++ b/dixon-woods-blurbs.docx
@@ -82,7 +82,7 @@
         </w:p>
       </w:sdtContent>
     </w:sdt>
-    <w:bookmarkStart w:id="25" w:name="galax-unceolata"/>
+    <w:bookmarkStart w:id="29" w:name="acer-x-freemanii"/>
     <w:p>
       <w:pPr>
         <w:pStyle w:val="Heading1"/>
@@ -92,24 +92,24 @@
           <w:iCs/>
           <w:i/>
         </w:rPr>
-        <w:t xml:space="preserve">Galax unceolata</w:t>
-      </w:r>
-    </w:p>
-    <w:p>
-      <w:pPr>
-        <w:pStyle w:val="CaptionedFigure"/>
+        <w:t xml:space="preserve">Acer x freemanii</w:t>
+      </w:r>
+    </w:p>
+    <w:p>
+      <w:pPr>
+        <w:pStyle w:val="FirstParagraph"/>
       </w:pPr>
       <w:r>
         <w:drawing>
           <wp:inline>
-            <wp:extent cx="5334000" cy="7112000"/>
+            <wp:extent cx="5334000" cy="7110899"/>
             <wp:effectExtent b="0" l="0" r="0" t="0"/>
-            <wp:docPr descr="Figure 1: Galax unceolata in bloom." title="" id="21" name="Picture"/>
+            <wp:docPr descr="Figure 1: Acer leaves (left), close-up (right)." title="" id="21" name="Picture"/>
             <a:graphic>
               <a:graphicData uri="http://schemas.openxmlformats.org/drawingml/2006/picture">
                 <pic:pic>
                   <pic:nvPicPr>
-                    <pic:cNvPr descr="galax1.png" id="22" name="Picture"/>
+                    <pic:cNvPr descr="acer1.jpg" id="22" name="Picture"/>
                     <pic:cNvPicPr>
                       <a:picLocks noChangeArrowheads="1" noChangeAspect="1"/>
                     </pic:cNvPicPr>
@@ -123,7 +123,7 @@
                   <pic:spPr bwMode="auto">
                     <a:xfrm>
                       <a:off x="0" y="0"/>
-                      <a:ext cx="5334000" cy="7112000"/>
+                      <a:ext cx="5334000" cy="7110899"/>
                     </a:xfrm>
                     <a:prstGeom prst="rect">
                       <a:avLst/>
@@ -141,13 +141,422 @@
           </wp:inline>
         </w:drawing>
       </w:r>
+      <w:r>
+        <w:drawing>
+          <wp:inline>
+            <wp:extent cx="5334000" cy="7110899"/>
+            <wp:effectExtent b="0" l="0" r="0" t="0"/>
+            <wp:docPr descr="(#fig:maple)Acer leaves (left), close-up (right)." title="" id="24" name="Picture"/>
+            <a:graphic>
+              <a:graphicData uri="http://schemas.openxmlformats.org/drawingml/2006/picture">
+                <pic:pic>
+                  <pic:nvPicPr>
+                    <pic:cNvPr descr="redmap.jpg" id="25" name="Picture"/>
+                    <pic:cNvPicPr>
+                      <a:picLocks noChangeArrowheads="1" noChangeAspect="1"/>
+                    </pic:cNvPicPr>
+                  </pic:nvPicPr>
+                  <pic:blipFill>
+                    <a:blip r:embed="rId23"/>
+                    <a:stretch>
+                      <a:fillRect/>
+                    </a:stretch>
+                  </pic:blipFill>
+                  <pic:spPr bwMode="auto">
+                    <a:xfrm>
+                      <a:off x="0" y="0"/>
+                      <a:ext cx="5334000" cy="7110899"/>
+                    </a:xfrm>
+                    <a:prstGeom prst="rect">
+                      <a:avLst/>
+                    </a:prstGeom>
+                    <a:noFill/>
+                    <a:ln w="9525">
+                      <a:noFill/>
+                      <a:headEnd/>
+                      <a:tailEnd/>
+                    </a:ln>
+                  </pic:spPr>
+                </pic:pic>
+              </a:graphicData>
+            </a:graphic>
+          </wp:inline>
+        </w:drawing>
+      </w:r>
+    </w:p>
+    <w:bookmarkStart w:id="28" w:name="Xa4e7dd66d4b0be93b33a0a835bbf8d7198f4576"/>
+    <w:p>
+      <w:pPr>
+        <w:pStyle w:val="Heading2"/>
+      </w:pPr>
+      <w:r>
+        <w:t xml:space="preserve">Common names; Freeman maple and Autumn blaze maple</w:t>
+      </w:r>
+    </w:p>
+    <w:p>
+      <w:pPr>
+        <w:pStyle w:val="FirstParagraph"/>
+      </w:pPr>
+      <w:r>
+        <w:rPr>
+          <w:iCs/>
+          <w:i/>
+        </w:rPr>
+        <w:t xml:space="preserve">Acer x freemanii</w:t>
+      </w:r>
+      <w:r>
+        <w:t xml:space="preserve"> </w:t>
+      </w:r>
+      <w:r>
+        <w:t xml:space="preserve">is a naturally occuring hybrid between</w:t>
+      </w:r>
+      <w:r>
+        <w:t xml:space="preserve"> </w:t>
+      </w:r>
+      <w:r>
+        <w:rPr>
+          <w:iCs/>
+          <w:i/>
+        </w:rPr>
+        <w:t xml:space="preserve">Acer rubrum</w:t>
+      </w:r>
+      <w:r>
+        <w:t xml:space="preserve"> </w:t>
+      </w:r>
+      <w:r>
+        <w:t xml:space="preserve">(Red Maple) and</w:t>
+      </w:r>
+      <w:r>
+        <w:t xml:space="preserve"> </w:t>
+      </w:r>
+      <w:r>
+        <w:rPr>
+          <w:iCs/>
+          <w:i/>
+        </w:rPr>
+        <w:t xml:space="preserve">Acer saccharinum</w:t>
+      </w:r>
+      <w:r>
+        <w:t xml:space="preserve"> </w:t>
+      </w:r>
+      <w:r>
+        <w:t xml:space="preserve">(Silver Maple). This tree in named after the hybridizer Oliver M. Freeman of the U.s. National Arboretum. The fall foliage of this tree colors orange-red and is often used as a street tree in urban areas. This fall foliage can last for several weeks before shedding for the winter. In winter, the usually smooth, thin, gray bark furrows with age. This tree can grow up to 60 feet tall and 40 feet wide in the foliage. As a full sun and partial shade tolerant plant, it is easily grown in well-fdraining moist, organic-rich, and slightly acidic soils such as those in Dixon.</w:t>
+      </w:r>
+      <w:r>
+        <w:t xml:space="preserve"> </w:t>
+      </w:r>
+      <w:r>
+        <w:t xml:space="preserve">(Planet 2018, 2021)</w:t>
+      </w:r>
+    </w:p>
+    <w:p>
+      <w:pPr>
+        <w:pStyle w:val="BodyText"/>
+      </w:pPr>
+      <w:r>
+        <w:t xml:space="preserve">Further reading;</w:t>
+      </w:r>
+      <w:r>
+        <w:t xml:space="preserve"> </w:t>
+      </w:r>
+      <w:hyperlink r:id="rId26">
+        <w:r>
+          <w:rPr>
+            <w:rStyle w:val="Hyperlink"/>
+            <w:iCs/>
+            <w:i/>
+          </w:rPr>
+          <w:t xml:space="preserve">Acer x freemanii</w:t>
+        </w:r>
+      </w:hyperlink>
+      <w:r>
+        <w:t xml:space="preserve">,</w:t>
+      </w:r>
+      <w:r>
+        <w:t xml:space="preserve"> </w:t>
+      </w:r>
+      <w:hyperlink r:id="rId27">
+        <w:r>
+          <w:rPr>
+            <w:rStyle w:val="Hyperlink"/>
+            <w:iCs/>
+            <w:i/>
+          </w:rPr>
+          <w:t xml:space="preserve">Acer x freemanii</w:t>
+        </w:r>
+      </w:hyperlink>
+    </w:p>
+    <w:p>
+      <w:r>
+        <w:br w:type="page"/>
+      </w:r>
+    </w:p>
+    <w:bookmarkEnd w:id="28"/>
+    <w:bookmarkEnd w:id="29"/>
+    <w:bookmarkStart w:id="39" w:name="castanea-dentata"/>
+    <w:p>
+      <w:pPr>
+        <w:pStyle w:val="Heading1"/>
+      </w:pPr>
+      <w:r>
+        <w:rPr>
+          <w:iCs/>
+          <w:i/>
+        </w:rPr>
+        <w:t xml:space="preserve">Castanea dentata</w:t>
+      </w:r>
+    </w:p>
+    <w:p>
+      <w:pPr>
+        <w:pStyle w:val="FirstParagraph"/>
+      </w:pPr>
+      <w:r>
+        <w:drawing>
+          <wp:inline>
+            <wp:extent cx="5334000" cy="7110899"/>
+            <wp:effectExtent b="0" l="0" r="0" t="0"/>
+            <wp:docPr descr="Figure 3: Castanea dentata leaves (left), flowers on catkins (right)." title="" id="31" name="Picture"/>
+            <a:graphic>
+              <a:graphicData uri="http://schemas.openxmlformats.org/drawingml/2006/picture">
+                <pic:pic>
+                  <pic:nvPicPr>
+                    <pic:cNvPr descr="castden.jpg" id="32" name="Picture"/>
+                    <pic:cNvPicPr>
+                      <a:picLocks noChangeArrowheads="1" noChangeAspect="1"/>
+                    </pic:cNvPicPr>
+                  </pic:nvPicPr>
+                  <pic:blipFill>
+                    <a:blip r:embed="rId30"/>
+                    <a:stretch>
+                      <a:fillRect/>
+                    </a:stretch>
+                  </pic:blipFill>
+                  <pic:spPr bwMode="auto">
+                    <a:xfrm>
+                      <a:off x="0" y="0"/>
+                      <a:ext cx="5334000" cy="7110899"/>
+                    </a:xfrm>
+                    <a:prstGeom prst="rect">
+                      <a:avLst/>
+                    </a:prstGeom>
+                    <a:noFill/>
+                    <a:ln w="9525">
+                      <a:noFill/>
+                      <a:headEnd/>
+                      <a:tailEnd/>
+                    </a:ln>
+                  </pic:spPr>
+                </pic:pic>
+              </a:graphicData>
+            </a:graphic>
+          </wp:inline>
+        </w:drawing>
+      </w:r>
+      <w:r>
+        <w:drawing>
+          <wp:inline>
+            <wp:extent cx="5334000" cy="4000499"/>
+            <wp:effectExtent b="0" l="0" r="0" t="0"/>
+            <wp:docPr descr="(#fig:cast)Castanea dentata leaves (left), flowers on catkins (right)." title="" id="34" name="Picture"/>
+            <a:graphic>
+              <a:graphicData uri="http://schemas.openxmlformats.org/drawingml/2006/picture">
+                <pic:pic>
+                  <pic:nvPicPr>
+                    <pic:cNvPr descr="castflower.jpg" id="35" name="Picture"/>
+                    <pic:cNvPicPr>
+                      <a:picLocks noChangeArrowheads="1" noChangeAspect="1"/>
+                    </pic:cNvPicPr>
+                  </pic:nvPicPr>
+                  <pic:blipFill>
+                    <a:blip r:embed="rId33"/>
+                    <a:stretch>
+                      <a:fillRect/>
+                    </a:stretch>
+                  </pic:blipFill>
+                  <pic:spPr bwMode="auto">
+                    <a:xfrm>
+                      <a:off x="0" y="0"/>
+                      <a:ext cx="5334000" cy="4000499"/>
+                    </a:xfrm>
+                    <a:prstGeom prst="rect">
+                      <a:avLst/>
+                    </a:prstGeom>
+                    <a:noFill/>
+                    <a:ln w="9525">
+                      <a:noFill/>
+                      <a:headEnd/>
+                      <a:tailEnd/>
+                    </a:ln>
+                  </pic:spPr>
+                </pic:pic>
+              </a:graphicData>
+            </a:graphic>
+          </wp:inline>
+        </w:drawing>
+      </w:r>
+    </w:p>
+    <w:bookmarkStart w:id="38" w:name="Xca9ade373391158b71220cb759da7268278492c"/>
+    <w:p>
+      <w:pPr>
+        <w:pStyle w:val="Heading2"/>
+      </w:pPr>
+      <w:r>
+        <w:t xml:space="preserve">Common names; American Chestnut and Chestnut</w:t>
+      </w:r>
+    </w:p>
+    <w:p>
+      <w:pPr>
+        <w:pStyle w:val="FirstParagraph"/>
+      </w:pPr>
+      <w:r>
+        <w:rPr>
+          <w:iCs/>
+          <w:i/>
+        </w:rPr>
+        <w:t xml:space="preserve">Castenea dantata</w:t>
+      </w:r>
+      <w:r>
+        <w:t xml:space="preserve">, was once prolific across the Eastern U.S., has faced rapid decline of it’s historic range following introduction of pathogenic fungus in New York City in 1904. The chestnut blight, introduced by imported Chinese chestnuts (</w:t>
+      </w:r>
+      <w:r>
+        <w:rPr>
+          <w:iCs/>
+          <w:i/>
+        </w:rPr>
+        <w:t xml:space="preserve">Castanea mollissima</w:t>
+      </w:r>
+      <w:r>
+        <w:t xml:space="preserve">), prevents American chestnuts from reaching maturity. Nowadays, reprouting trees from stumps can grow up to 20 feet tall and produce some nuts before succumbing to the blight. Work by the American Chestnut Society is being done to produce blight resistant trees by hybridizing American chestnut with Chinese chestnut.</w:t>
+      </w:r>
+      <w:r>
+        <w:t xml:space="preserve"> </w:t>
+      </w:r>
+      <w:r>
+        <w:t xml:space="preserve">(ACF 2016)</w:t>
+      </w:r>
+    </w:p>
+    <w:p>
+      <w:pPr>
+        <w:pStyle w:val="BodyText"/>
+      </w:pPr>
+      <w:r>
+        <w:t xml:space="preserve">Healthy American chestnuts can grow to be 50-75 feet tall and an equal width of foliage. The leaves can grow between 4 and 9 inches long at a width of 1.5 to 3 inches. They are dark green leaves with coarse-toothed margin and bristly tips. In fall the leaves turn a yellow-gold. Chestnuts flower from June to July, producing yellowish-white flowers on catkins (a cylindrical flower cluster).</w:t>
+      </w:r>
+      <w:r>
+        <w:t xml:space="preserve"> </w:t>
+      </w:r>
+      <w:r>
+        <w:t xml:space="preserve">(NCSU n.d.a)</w:t>
+      </w:r>
+    </w:p>
+    <w:p>
+      <w:pPr>
+        <w:pStyle w:val="BodyText"/>
+      </w:pPr>
+      <w:r>
+        <w:t xml:space="preserve">Further reading;</w:t>
+      </w:r>
+      <w:r>
+        <w:t xml:space="preserve"> </w:t>
+      </w:r>
+      <w:hyperlink r:id="rId36">
+        <w:r>
+          <w:rPr>
+            <w:rStyle w:val="Hyperlink"/>
+          </w:rPr>
+          <w:t xml:space="preserve">American Chestnut Foundation</w:t>
+        </w:r>
+      </w:hyperlink>
+      <w:r>
+        <w:t xml:space="preserve">,</w:t>
+      </w:r>
+      <w:r>
+        <w:t xml:space="preserve"> </w:t>
+      </w:r>
+      <w:hyperlink r:id="rId37">
+        <w:r>
+          <w:rPr>
+            <w:rStyle w:val="Hyperlink"/>
+            <w:iCs/>
+            <w:i/>
+          </w:rPr>
+          <w:t xml:space="preserve">Castanea dentata</w:t>
+        </w:r>
+      </w:hyperlink>
+    </w:p>
+    <w:p>
+      <w:r>
+        <w:br w:type="page"/>
+      </w:r>
+    </w:p>
+    <w:bookmarkEnd w:id="38"/>
+    <w:bookmarkEnd w:id="39"/>
+    <w:bookmarkStart w:id="45" w:name="galax-unceolata"/>
+    <w:p>
+      <w:pPr>
+        <w:pStyle w:val="Heading1"/>
+      </w:pPr>
+      <w:r>
+        <w:rPr>
+          <w:iCs/>
+          <w:i/>
+        </w:rPr>
+        <w:t xml:space="preserve">Galax unceolata</w:t>
+      </w:r>
+    </w:p>
+    <w:p>
+      <w:pPr>
+        <w:pStyle w:val="CaptionedFigure"/>
+      </w:pPr>
+      <w:r>
+        <w:drawing>
+          <wp:inline>
+            <wp:extent cx="3810000" cy="2847975"/>
+            <wp:effectExtent b="0" l="0" r="0" t="0"/>
+            <wp:docPr descr="Figure 5: Galax unceolata in bloom." title="" id="41" name="Picture"/>
+            <a:graphic>
+              <a:graphicData uri="http://schemas.openxmlformats.org/drawingml/2006/picture">
+                <pic:pic>
+                  <pic:nvPicPr>
+                    <pic:cNvPr descr="galax1.png" id="42" name="Picture"/>
+                    <pic:cNvPicPr>
+                      <a:picLocks noChangeArrowheads="1" noChangeAspect="1"/>
+                    </pic:cNvPicPr>
+                  </pic:nvPicPr>
+                  <pic:blipFill>
+                    <a:blip r:embed="rId40"/>
+                    <a:stretch>
+                      <a:fillRect/>
+                    </a:stretch>
+                  </pic:blipFill>
+                  <pic:spPr bwMode="auto">
+                    <a:xfrm>
+                      <a:off x="0" y="0"/>
+                      <a:ext cx="3810000" cy="2847975"/>
+                    </a:xfrm>
+                    <a:prstGeom prst="rect">
+                      <a:avLst/>
+                    </a:prstGeom>
+                    <a:noFill/>
+                    <a:ln w="9525">
+                      <a:noFill/>
+                      <a:headEnd/>
+                      <a:tailEnd/>
+                    </a:ln>
+                  </pic:spPr>
+                </pic:pic>
+              </a:graphicData>
+            </a:graphic>
+          </wp:inline>
+        </w:drawing>
+      </w:r>
     </w:p>
     <w:p>
       <w:pPr>
         <w:pStyle w:val="ImageCaption"/>
       </w:pPr>
       <w:r>
-        <w:t xml:space="preserve">Figure 1:</w:t>
+        <w:t xml:space="preserve">Figure 5:</w:t>
       </w:r>
       <w:r>
         <w:t xml:space="preserve"> </w:t>
@@ -166,7 +575,7 @@
         <w:t xml:space="preserve">in bloom.</w:t>
       </w:r>
     </w:p>
-    <w:bookmarkStart w:id="24" w:name="X6b971b6706c9deb6022a646d8eb92da0af18a2e"/>
+    <w:bookmarkStart w:id="44" w:name="X6b971b6706c9deb6022a646d8eb92da0af18a2e"/>
     <w:p>
       <w:pPr>
         <w:pStyle w:val="Heading2"/>
@@ -206,7 +615,7 @@
       <w:r>
         <w:t xml:space="preserve"> </w:t>
       </w:r>
-      <w:hyperlink r:id="rId23">
+      <w:hyperlink r:id="rId43">
         <w:r>
           <w:rPr>
             <w:rStyle w:val="Hyperlink"/>
@@ -229,9 +638,14 @@
         </w:r>
       </w:hyperlink>
     </w:p>
-    <w:bookmarkEnd w:id="24"/>
-    <w:bookmarkEnd w:id="25"/>
-    <w:bookmarkStart w:id="31" w:name="gaylussacia-spp."/>
+    <w:p>
+      <w:r>
+        <w:br w:type="page"/>
+      </w:r>
+    </w:p>
+    <w:bookmarkEnd w:id="44"/>
+    <w:bookmarkEnd w:id="45"/>
+    <w:bookmarkStart w:id="51" w:name="gaylussacia-spp."/>
     <w:p>
       <w:pPr>
         <w:pStyle w:val="Heading1"/>
@@ -251,20 +665,20 @@
       <w:r>
         <w:drawing>
           <wp:inline>
-            <wp:extent cx="5334000" cy="3690309"/>
+            <wp:extent cx="3810000" cy="2628900"/>
             <wp:effectExtent b="0" l="0" r="0" t="0"/>
-            <wp:docPr descr="Figure 2: Foliage of Gaylussacia in a sun fleck." title="" id="27" name="Picture"/>
+            <wp:docPr descr="Figure 6: Foliage of Gaylussacia in a sun fleck." title="" id="47" name="Picture"/>
             <a:graphic>
               <a:graphicData uri="http://schemas.openxmlformats.org/drawingml/2006/picture">
                 <pic:pic>
                   <pic:nvPicPr>
-                    <pic:cNvPr descr="galuss.jpg" id="28" name="Picture"/>
+                    <pic:cNvPr descr="galuss.jpg" id="48" name="Picture"/>
                     <pic:cNvPicPr>
                       <a:picLocks noChangeArrowheads="1" noChangeAspect="1"/>
                     </pic:cNvPicPr>
                   </pic:nvPicPr>
                   <pic:blipFill>
-                    <a:blip r:embed="rId26"/>
+                    <a:blip r:embed="rId46"/>
                     <a:stretch>
                       <a:fillRect/>
                     </a:stretch>
@@ -272,7 +686,7 @@
                   <pic:spPr bwMode="auto">
                     <a:xfrm>
                       <a:off x="0" y="0"/>
-                      <a:ext cx="5334000" cy="3690309"/>
+                      <a:ext cx="3810000" cy="2628900"/>
                     </a:xfrm>
                     <a:prstGeom prst="rect">
                       <a:avLst/>
@@ -296,10 +710,10 @@
         <w:pStyle w:val="ImageCaption"/>
       </w:pPr>
       <w:r>
-        <w:t xml:space="preserve">Figure 2: Foliage of Gaylussacia in a sun fleck.</w:t>
-      </w:r>
-    </w:p>
-    <w:bookmarkStart w:id="30" w:name="common-names-huckleberry-and-dangleberry"/>
+        <w:t xml:space="preserve">Figure 6: Foliage of Gaylussacia in a sun fleck.</w:t>
+      </w:r>
+    </w:p>
+    <w:bookmarkStart w:id="50" w:name="common-names-huckleberry-and-dangleberry"/>
     <w:p>
       <w:pPr>
         <w:pStyle w:val="Heading2"/>
@@ -368,7 +782,7 @@
       <w:r>
         <w:t xml:space="preserve"> </w:t>
       </w:r>
-      <w:hyperlink r:id="rId29">
+      <w:hyperlink r:id="rId49">
         <w:r>
           <w:rPr>
             <w:rStyle w:val="Hyperlink"/>
@@ -391,9 +805,14 @@
         </w:r>
       </w:hyperlink>
     </w:p>
-    <w:bookmarkEnd w:id="30"/>
-    <w:bookmarkEnd w:id="31"/>
-    <w:bookmarkStart w:id="36" w:name="monotropa-hypopitys"/>
+    <w:p>
+      <w:r>
+        <w:br w:type="page"/>
+      </w:r>
+    </w:p>
+    <w:bookmarkEnd w:id="50"/>
+    <w:bookmarkEnd w:id="51"/>
+    <w:bookmarkStart w:id="58" w:name="iris-sanguinea"/>
     <w:p>
       <w:pPr>
         <w:pStyle w:val="Heading1"/>
@@ -403,7 +822,7 @@
           <w:iCs/>
           <w:i/>
         </w:rPr>
-        <w:t xml:space="preserve">Monotropa hypopitys</w:t>
+        <w:t xml:space="preserve">Iris sanguinea</w:t>
       </w:r>
     </w:p>
     <w:p>
@@ -413,20 +832,20 @@
       <w:r>
         <w:drawing>
           <wp:inline>
-            <wp:extent cx="5334000" cy="8006003"/>
+            <wp:extent cx="5334000" cy="7110899"/>
             <wp:effectExtent b="0" l="0" r="0" t="0"/>
-            <wp:docPr descr="Figure 3: Monotropa hypositys flowers. Photo by Hugh and Carol Nourse." title="" id="33" name="Picture"/>
+            <wp:docPr descr="Figure 7: Iris sanguinea in late bloom" title="" id="53" name="Picture"/>
             <a:graphic>
               <a:graphicData uri="http://schemas.openxmlformats.org/drawingml/2006/picture">
                 <pic:pic>
                   <pic:nvPicPr>
-                    <pic:cNvPr descr="M%20hypopitys.jpg" id="34" name="Picture"/>
+                    <pic:cNvPr descr="irissan.jpg" id="54" name="Picture"/>
                     <pic:cNvPicPr>
                       <a:picLocks noChangeArrowheads="1" noChangeAspect="1"/>
                     </pic:cNvPicPr>
                   </pic:nvPicPr>
                   <pic:blipFill>
-                    <a:blip r:embed="rId32"/>
+                    <a:blip r:embed="rId52"/>
                     <a:stretch>
                       <a:fillRect/>
                     </a:stretch>
@@ -434,7 +853,7 @@
                   <pic:spPr bwMode="auto">
                     <a:xfrm>
                       <a:off x="0" y="0"/>
-                      <a:ext cx="5334000" cy="8006003"/>
+                      <a:ext cx="5334000" cy="7110899"/>
                     </a:xfrm>
                     <a:prstGeom prst="rect">
                       <a:avLst/>
@@ -458,32 +877,32 @@
         <w:pStyle w:val="ImageCaption"/>
       </w:pPr>
       <w:r>
-        <w:t xml:space="preserve">Figure 3:</w:t>
-      </w:r>
-      <w:r>
-        <w:t xml:space="preserve"> </w:t>
-      </w:r>
-      <w:r>
-        <w:rPr>
-          <w:iCs/>
-          <w:i/>
-        </w:rPr>
-        <w:t xml:space="preserve">Monotropa hypositys</w:t>
-      </w:r>
-      <w:r>
-        <w:t xml:space="preserve"> </w:t>
-      </w:r>
-      <w:r>
-        <w:t xml:space="preserve">flowers. Photo by Hugh and Carol Nourse.</w:t>
-      </w:r>
-    </w:p>
-    <w:bookmarkStart w:id="35" w:name="Xa21bebe66a22e87a3d3777057ef4f04e27934f8"/>
+        <w:t xml:space="preserve">Figure 7:</w:t>
+      </w:r>
+      <w:r>
+        <w:t xml:space="preserve"> </w:t>
+      </w:r>
+      <w:r>
+        <w:rPr>
+          <w:iCs/>
+          <w:i/>
+        </w:rPr>
+        <w:t xml:space="preserve">Iris sanguinea</w:t>
+      </w:r>
+      <w:r>
+        <w:t xml:space="preserve"> </w:t>
+      </w:r>
+      <w:r>
+        <w:t xml:space="preserve">in late bloom</w:t>
+      </w:r>
+    </w:p>
+    <w:bookmarkStart w:id="57" w:name="X21e19c3ff9fb82821901d2e17b6bc46b7a17d2a"/>
     <w:p>
       <w:pPr>
         <w:pStyle w:val="Heading2"/>
       </w:pPr>
       <w:r>
-        <w:t xml:space="preserve">Common names; Dutchman’s Pipe, false beech-drops, pinesap, and yellow bird’s-nest</w:t>
+        <w:t xml:space="preserve">Common names; Japanese Iris and Siberian Iris</w:t>
       </w:r>
     </w:p>
     <w:p>
@@ -495,68 +914,19 @@
           <w:iCs/>
           <w:i/>
         </w:rPr>
-        <w:t xml:space="preserve">Monotropa hypopitys</w:t>
-      </w:r>
-      <w:r>
-        <w:t xml:space="preserve"> </w:t>
-      </w:r>
-      <w:r>
-        <w:t xml:space="preserve">is an herbaceous perennial plant that grows to height between 10 and 35 cm. In North America,</w:t>
-      </w:r>
-      <w:r>
-        <w:t xml:space="preserve"> </w:t>
-      </w:r>
-      <w:r>
-        <w:rPr>
-          <w:iCs/>
-          <w:i/>
-        </w:rPr>
-        <w:t xml:space="preserve">M hypopitys</w:t>
-      </w:r>
-      <w:r>
-        <w:t xml:space="preserve"> </w:t>
-      </w:r>
-      <w:r>
-        <w:t xml:space="preserve">flowers from May to October in mature, moist, shaded forests often under pine trees (</w:t>
-      </w:r>
-      <w:r>
-        <w:t xml:space="preserve">“</w:t>
-      </w:r>
-      <w:r>
-        <w:t xml:space="preserve">hypo</w:t>
-      </w:r>
-      <w:r>
-        <w:t xml:space="preserve">”</w:t>
-      </w:r>
-      <w:r>
-        <w:t xml:space="preserve"> </w:t>
-      </w:r>
-      <w:r>
-        <w:t xml:space="preserve">- under,</w:t>
-      </w:r>
-      <w:r>
-        <w:t xml:space="preserve"> </w:t>
-      </w:r>
-      <w:r>
-        <w:t xml:space="preserve">“</w:t>
-      </w:r>
-      <w:r>
-        <w:t xml:space="preserve">pitys</w:t>
-      </w:r>
-      <w:r>
-        <w:t xml:space="preserve">”</w:t>
-      </w:r>
-      <w:r>
-        <w:t xml:space="preserve"> </w:t>
-      </w:r>
-      <w:r>
-        <w:t xml:space="preserve">- pine). Each plant produces a single unbranched inflorescence that are analogous (similar in function but different evolution) to adventitious roots that appear pale yellowish-white to red-tinged. This is because the plant is parasitic in nature and obtains its nutrients from photosynthetic trees connected via fungal mycorrhizal networks. The leaves, or bracts, are scale-like and cover most of the inflorescence. The flowers of this plant emerge as pendants and become erect when the fruit matures. Plants that flower in the summer tend to be yellow and sparsely hairy, while those blooming in autumn tend to be red and densely hairy. It is proposed that the summer blooms are self-pollinating.</w:t>
-      </w:r>
-      <w:r>
-        <w:t xml:space="preserve"> </w:t>
-      </w:r>
-      <w:r>
-        <w:t xml:space="preserve">(USFS n.d.a)</w:t>
+        <w:t xml:space="preserve">Iris sanguinea</w:t>
+      </w:r>
+      <w:r>
+        <w:t xml:space="preserve"> </w:t>
+      </w:r>
+      <w:r>
+        <w:t xml:space="preserve">is native to eastern Asia, hence the common names, but have since been naturalized to temperate regions across the globe. Many plant of this genus are thought to be poisonous if ingested, especially the roots, as such they are resistant to deer and rabbits. Iris can grow in virtually any hardiness region of the U.S. but particularly enjoys deep meadows, near riparian areas, and on forest edges. The soils for this plant should be well draining, with slight acidity and plenty of organic matter. It prefers full sun but is tolerant of partial shade. It flowers between May and July, producing blue, white, or purple-lavendar showy blooms. The flower goes to seed in July through September following flower blooms. The seeds, themselves, are ellipsoidal capsules with with flat seeds.</w:t>
+      </w:r>
+      <w:r>
+        <w:t xml:space="preserve"> </w:t>
+      </w:r>
+      <w:r>
+        <w:t xml:space="preserve">(NCSU n.d.b, PFAF n.d.)</w:t>
       </w:r>
     </w:p>
     <w:p>
@@ -564,37 +934,41 @@
         <w:pStyle w:val="BodyText"/>
       </w:pPr>
       <w:r>
-        <w:t xml:space="preserve">Further reading:</w:t>
-      </w:r>
-      <w:r>
-        <w:t xml:space="preserve"> </w:t>
-      </w:r>
-      <w:hyperlink r:id="rId29">
+        <w:t xml:space="preserve">Further reading;</w:t>
+      </w:r>
+      <w:hyperlink r:id="rId55">
         <w:r>
           <w:rPr>
             <w:rStyle w:val="Hyperlink"/>
             <w:iCs/>
             <w:i/>
           </w:rPr>
-          <w:t xml:space="preserve">Monotropa hypopitys</w:t>
+          <w:t xml:space="preserve">Iris sanguinea</w:t>
         </w:r>
+      </w:hyperlink>
+      <w:r>
+        <w:t xml:space="preserve">,</w:t>
+      </w:r>
+      <w:r>
+        <w:t xml:space="preserve"> </w:t>
+      </w:r>
+      <w:hyperlink r:id="rId56">
         <w:r>
           <w:rPr>
             <w:rStyle w:val="Hyperlink"/>
           </w:rPr>
-          <w:t xml:space="preserve"> </w:t>
-        </w:r>
-        <w:r>
-          <w:rPr>
-            <w:rStyle w:val="Hyperlink"/>
-          </w:rPr>
-          <w:t xml:space="preserve">- Pinesap, Dutchman’s Pipe</w:t>
+          <w:t xml:space="preserve">Iris sanguinea - Donn. ex Hornem.</w:t>
         </w:r>
       </w:hyperlink>
     </w:p>
-    <w:bookmarkEnd w:id="35"/>
-    <w:bookmarkEnd w:id="36"/>
-    <w:bookmarkStart w:id="42" w:name="monotropa-uniflora"/>
+    <w:p>
+      <w:r>
+        <w:br w:type="page"/>
+      </w:r>
+    </w:p>
+    <w:bookmarkEnd w:id="57"/>
+    <w:bookmarkEnd w:id="58"/>
+    <w:bookmarkStart w:id="72" w:name="kalmia-latifolia"/>
     <w:p>
       <w:pPr>
         <w:pStyle w:val="Heading1"/>
@@ -604,30 +978,30 @@
           <w:iCs/>
           <w:i/>
         </w:rPr>
-        <w:t xml:space="preserve">Monotropa uniflora</w:t>
-      </w:r>
-    </w:p>
-    <w:p>
-      <w:pPr>
-        <w:pStyle w:val="CaptionedFigure"/>
+        <w:t xml:space="preserve">Kalmia latifolia</w:t>
+      </w:r>
+    </w:p>
+    <w:p>
+      <w:pPr>
+        <w:pStyle w:val="FirstParagraph"/>
       </w:pPr>
       <w:r>
         <w:drawing>
           <wp:inline>
-            <wp:extent cx="5334000" cy="5593450"/>
+            <wp:extent cx="5334000" cy="7110899"/>
             <wp:effectExtent b="0" l="0" r="0" t="0"/>
-            <wp:docPr descr="Figure 4: Monotropa uniflora flowers." title="" id="38" name="Picture"/>
+            <wp:docPr descr="Figure 8: Kalmia latifolia bark (top left), fallen white flowers (top right), and tree with foliage in a sun fleck (bottom)" title="" id="60" name="Picture"/>
             <a:graphic>
               <a:graphicData uri="http://schemas.openxmlformats.org/drawingml/2006/picture">
                 <pic:pic>
                   <pic:nvPicPr>
-                    <pic:cNvPr descr="M%20uniflora.jpg" id="39" name="Picture"/>
+                    <pic:cNvPr descr="kalmia1.jpg" id="61" name="Picture"/>
                     <pic:cNvPicPr>
                       <a:picLocks noChangeArrowheads="1" noChangeAspect="1"/>
                     </pic:cNvPicPr>
                   </pic:nvPicPr>
                   <pic:blipFill>
-                    <a:blip r:embed="rId37"/>
+                    <a:blip r:embed="rId59"/>
                     <a:stretch>
                       <a:fillRect/>
                     </a:stretch>
@@ -635,7 +1009,7 @@
                   <pic:spPr bwMode="auto">
                     <a:xfrm>
                       <a:off x="0" y="0"/>
-                      <a:ext cx="5334000" cy="5593450"/>
+                      <a:ext cx="5334000" cy="7110899"/>
                     </a:xfrm>
                     <a:prstGeom prst="rect">
                       <a:avLst/>
@@ -653,17 +1027,400 @@
           </wp:inline>
         </w:drawing>
       </w:r>
+      <w:r>
+        <w:drawing>
+          <wp:inline>
+            <wp:extent cx="5334000" cy="7110899"/>
+            <wp:effectExtent b="0" l="0" r="0" t="0"/>
+            <wp:docPr descr="(#fig:kalmia)Kalmia latifolia bark (top left), fallen white flowers (top right), and tree with foliage in a sun fleck (bottom)" title="" id="63" name="Picture"/>
+            <a:graphic>
+              <a:graphicData uri="http://schemas.openxmlformats.org/drawingml/2006/picture">
+                <pic:pic>
+                  <pic:nvPicPr>
+                    <pic:cNvPr descr="kalmlat.jpg" id="64" name="Picture"/>
+                    <pic:cNvPicPr>
+                      <a:picLocks noChangeArrowheads="1" noChangeAspect="1"/>
+                    </pic:cNvPicPr>
+                  </pic:nvPicPr>
+                  <pic:blipFill>
+                    <a:blip r:embed="rId62"/>
+                    <a:stretch>
+                      <a:fillRect/>
+                    </a:stretch>
+                  </pic:blipFill>
+                  <pic:spPr bwMode="auto">
+                    <a:xfrm>
+                      <a:off x="0" y="0"/>
+                      <a:ext cx="5334000" cy="7110899"/>
+                    </a:xfrm>
+                    <a:prstGeom prst="rect">
+                      <a:avLst/>
+                    </a:prstGeom>
+                    <a:noFill/>
+                    <a:ln w="9525">
+                      <a:noFill/>
+                      <a:headEnd/>
+                      <a:tailEnd/>
+                    </a:ln>
+                  </pic:spPr>
+                </pic:pic>
+              </a:graphicData>
+            </a:graphic>
+          </wp:inline>
+        </w:drawing>
+      </w:r>
+      <w:r>
+        <w:drawing>
+          <wp:inline>
+            <wp:extent cx="5334000" cy="7110899"/>
+            <wp:effectExtent b="0" l="0" r="0" t="0"/>
+            <wp:docPr descr="(#fig:kalmia)Kalmia latifolia bark (top left), fallen white flowers (top right), and tree with foliage in a sun fleck (bottom)" title="" id="66" name="Picture"/>
+            <a:graphic>
+              <a:graphicData uri="http://schemas.openxmlformats.org/drawingml/2006/picture">
+                <pic:pic>
+                  <pic:nvPicPr>
+                    <pic:cNvPr descr="kallat.jpg" id="67" name="Picture"/>
+                    <pic:cNvPicPr>
+                      <a:picLocks noChangeArrowheads="1" noChangeAspect="1"/>
+                    </pic:cNvPicPr>
+                  </pic:nvPicPr>
+                  <pic:blipFill>
+                    <a:blip r:embed="rId65"/>
+                    <a:stretch>
+                      <a:fillRect/>
+                    </a:stretch>
+                  </pic:blipFill>
+                  <pic:spPr bwMode="auto">
+                    <a:xfrm>
+                      <a:off x="0" y="0"/>
+                      <a:ext cx="5334000" cy="7110899"/>
+                    </a:xfrm>
+                    <a:prstGeom prst="rect">
+                      <a:avLst/>
+                    </a:prstGeom>
+                    <a:noFill/>
+                    <a:ln w="9525">
+                      <a:noFill/>
+                      <a:headEnd/>
+                      <a:tailEnd/>
+                    </a:ln>
+                  </pic:spPr>
+                </pic:pic>
+              </a:graphicData>
+            </a:graphic>
+          </wp:inline>
+        </w:drawing>
+      </w:r>
+    </w:p>
+    <w:bookmarkStart w:id="71" w:name="X6399be92f6dee4a5e6b9273f21368ebb3520ecf"/>
+    <w:p>
+      <w:pPr>
+        <w:pStyle w:val="Heading2"/>
+      </w:pPr>
+      <w:r>
+        <w:t xml:space="preserve">Common names; Calico bush, Ivy bush, Laurel, Mountain ivy, Mountain laurel, Sheepkill, and Spoonwood</w:t>
+      </w:r>
+    </w:p>
+    <w:p>
+      <w:pPr>
+        <w:pStyle w:val="FirstParagraph"/>
+      </w:pPr>
+      <w:r>
+        <w:rPr>
+          <w:iCs/>
+          <w:i/>
+        </w:rPr>
+        <w:t xml:space="preserve">Kalmia latifolia</w:t>
+      </w:r>
+      <w:r>
+        <w:t xml:space="preserve"> </w:t>
+      </w:r>
+      <w:r>
+        <w:t xml:space="preserve">is a broadleaf evergreen shrub that branches often into a thicket and sometimes as a small tree with a crooked trunk. Laurel flowers in late April to July for several weeks in a range of colors from pink or purple/lavender to white. Each flower is cup-shaped with 4-5 petals and begin fruiting in Fall. Fruits are capsules that are brown or copper in color and available from September to October. Laurel is highly poisonous causing skeletal muscle and cardiac muscle function, as well as nerve function. Laurel is commonly mistaken for</w:t>
+      </w:r>
+      <w:r>
+        <w:t xml:space="preserve"> </w:t>
+      </w:r>
+      <w:r>
+        <w:rPr>
+          <w:iCs/>
+          <w:i/>
+        </w:rPr>
+        <w:t xml:space="preserve">Rhododendron catawbiense</w:t>
+      </w:r>
+      <w:r>
+        <w:t xml:space="preserve"> </w:t>
+      </w:r>
+      <w:r>
+        <w:t xml:space="preserve">due to similar leaf structure, laurel has smaller leaves and rhododendron have larger leaves. Likewise, as laurel ages the bark begins to peel off in long strips. The two are otherwise similar in growth requirements, i.e. full sun or partial shade, acidic soils with good drainage and high organic matter.</w:t>
+      </w:r>
+      <w:r>
+        <w:t xml:space="preserve"> </w:t>
+      </w:r>
+      <w:r>
+        <w:t xml:space="preserve">(TWC 2017, Figart 2021, NCSU n.d.c)</w:t>
+      </w:r>
+    </w:p>
+    <w:p>
+      <w:pPr>
+        <w:pStyle w:val="BodyText"/>
+      </w:pPr>
+      <w:r>
+        <w:t xml:space="preserve">Further reading;</w:t>
+      </w:r>
+      <w:hyperlink r:id="rId68">
+        <w:r>
+          <w:rPr>
+            <w:rStyle w:val="Hyperlink"/>
+            <w:iCs/>
+            <w:i/>
+          </w:rPr>
+          <w:t xml:space="preserve">Kalmia latifolia</w:t>
+        </w:r>
+      </w:hyperlink>
+      <w:r>
+        <w:t xml:space="preserve">,</w:t>
+      </w:r>
+      <w:r>
+        <w:t xml:space="preserve"> </w:t>
+      </w:r>
+      <w:hyperlink r:id="rId69">
+        <w:r>
+          <w:rPr>
+            <w:rStyle w:val="Hyperlink"/>
+          </w:rPr>
+          <w:t xml:space="preserve">WILDFLOWERS 101: MOUNTAIN LAUREL AND RHODODENDRON</w:t>
+        </w:r>
+      </w:hyperlink>
+      <w:r>
+        <w:t xml:space="preserve">,</w:t>
+      </w:r>
+      <w:r>
+        <w:t xml:space="preserve"> </w:t>
+      </w:r>
+      <w:hyperlink r:id="rId70">
+        <w:r>
+          <w:rPr>
+            <w:rStyle w:val="Hyperlink"/>
+            <w:iCs/>
+            <w:i/>
+          </w:rPr>
+          <w:t xml:space="preserve">Kalmia latifolia</w:t>
+        </w:r>
+      </w:hyperlink>
+    </w:p>
+    <w:p>
+      <w:r>
+        <w:br w:type="page"/>
+      </w:r>
+    </w:p>
+    <w:bookmarkEnd w:id="71"/>
+    <w:bookmarkEnd w:id="72"/>
+    <w:bookmarkStart w:id="77" w:name="laetiporous-sulphureus"/>
+    <w:p>
+      <w:pPr>
+        <w:pStyle w:val="Heading1"/>
+      </w:pPr>
+      <w:r>
+        <w:rPr>
+          <w:iCs/>
+          <w:i/>
+        </w:rPr>
+        <w:t xml:space="preserve">Laetiporous sulphureus</w:t>
+      </w:r>
+    </w:p>
+    <w:p>
+      <w:pPr>
+        <w:pStyle w:val="CaptionedFigure"/>
+      </w:pPr>
+      <w:r>
+        <w:drawing>
+          <wp:inline>
+            <wp:extent cx="5334000" cy="7110899"/>
+            <wp:effectExtent b="0" l="0" r="0" t="0"/>
+            <wp:docPr descr="Figure 11: Galax unceolata in bloom." title="" id="74" name="Picture"/>
+            <a:graphic>
+              <a:graphicData uri="http://schemas.openxmlformats.org/drawingml/2006/picture">
+                <pic:pic>
+                  <pic:nvPicPr>
+                    <pic:cNvPr descr="chicken.jpg" id="75" name="Picture"/>
+                    <pic:cNvPicPr>
+                      <a:picLocks noChangeArrowheads="1" noChangeAspect="1"/>
+                    </pic:cNvPicPr>
+                  </pic:nvPicPr>
+                  <pic:blipFill>
+                    <a:blip r:embed="rId73"/>
+                    <a:stretch>
+                      <a:fillRect/>
+                    </a:stretch>
+                  </pic:blipFill>
+                  <pic:spPr bwMode="auto">
+                    <a:xfrm>
+                      <a:off x="0" y="0"/>
+                      <a:ext cx="5334000" cy="7110899"/>
+                    </a:xfrm>
+                    <a:prstGeom prst="rect">
+                      <a:avLst/>
+                    </a:prstGeom>
+                    <a:noFill/>
+                    <a:ln w="9525">
+                      <a:noFill/>
+                      <a:headEnd/>
+                      <a:tailEnd/>
+                    </a:ln>
+                  </pic:spPr>
+                </pic:pic>
+              </a:graphicData>
+            </a:graphic>
+          </wp:inline>
+        </w:drawing>
+      </w:r>
     </w:p>
     <w:p>
       <w:pPr>
         <w:pStyle w:val="ImageCaption"/>
       </w:pPr>
       <w:r>
-        <w:t xml:space="preserve">Figure 4:</w:t>
-      </w:r>
-      <w:r>
-        <w:t xml:space="preserve"> </w:t>
-      </w:r>
+        <w:t xml:space="preserve">Figure 11:</w:t>
+      </w:r>
+      <w:r>
+        <w:t xml:space="preserve"> </w:t>
+      </w:r>
+      <w:r>
+        <w:rPr>
+          <w:iCs/>
+          <w:i/>
+        </w:rPr>
+        <w:t xml:space="preserve">Galax unceolata</w:t>
+      </w:r>
+      <w:r>
+        <w:t xml:space="preserve"> </w:t>
+      </w:r>
+      <w:r>
+        <w:t xml:space="preserve">in bloom.</w:t>
+      </w:r>
+    </w:p>
+    <w:bookmarkStart w:id="76" w:name="X5b9eae6fd5cccd7105e8782fb0aff9f057302c9"/>
+    <w:p>
+      <w:pPr>
+        <w:pStyle w:val="Heading2"/>
+      </w:pPr>
+      <w:r>
+        <w:t xml:space="preserve">Common names; Chicken-of-the-woods, Crab-of-the-woods, Sulphur polypore, and sulphur shelf</w:t>
+      </w:r>
+    </w:p>
+    <w:p>
+      <w:r>
+        <w:br w:type="page"/>
+      </w:r>
+    </w:p>
+    <w:bookmarkEnd w:id="76"/>
+    <w:bookmarkEnd w:id="77"/>
+    <w:bookmarkStart w:id="82" w:name="liriodendron-tulipifera"/>
+    <w:p>
+      <w:pPr>
+        <w:pStyle w:val="Heading1"/>
+      </w:pPr>
+      <w:r>
+        <w:rPr>
+          <w:iCs/>
+          <w:i/>
+        </w:rPr>
+        <w:t xml:space="preserve">Liriodendron tulipifera</w:t>
+      </w:r>
+    </w:p>
+    <w:p>
+      <w:pPr>
+        <w:pStyle w:val="CaptionedFigure"/>
+      </w:pPr>
+      <w:r>
+        <w:drawing>
+          <wp:inline>
+            <wp:extent cx="5334000" cy="7110899"/>
+            <wp:effectExtent b="0" l="0" r="0" t="0"/>
+            <wp:docPr descr="Figure 12: Galax unceolata in bloom." title="" id="79" name="Picture"/>
+            <a:graphic>
+              <a:graphicData uri="http://schemas.openxmlformats.org/drawingml/2006/picture">
+                <pic:pic>
+                  <pic:nvPicPr>
+                    <pic:cNvPr descr="tulip.jpg" id="80" name="Picture"/>
+                    <pic:cNvPicPr>
+                      <a:picLocks noChangeArrowheads="1" noChangeAspect="1"/>
+                    </pic:cNvPicPr>
+                  </pic:nvPicPr>
+                  <pic:blipFill>
+                    <a:blip r:embed="rId78"/>
+                    <a:stretch>
+                      <a:fillRect/>
+                    </a:stretch>
+                  </pic:blipFill>
+                  <pic:spPr bwMode="auto">
+                    <a:xfrm>
+                      <a:off x="0" y="0"/>
+                      <a:ext cx="5334000" cy="7110899"/>
+                    </a:xfrm>
+                    <a:prstGeom prst="rect">
+                      <a:avLst/>
+                    </a:prstGeom>
+                    <a:noFill/>
+                    <a:ln w="9525">
+                      <a:noFill/>
+                      <a:headEnd/>
+                      <a:tailEnd/>
+                    </a:ln>
+                  </pic:spPr>
+                </pic:pic>
+              </a:graphicData>
+            </a:graphic>
+          </wp:inline>
+        </w:drawing>
+      </w:r>
+    </w:p>
+    <w:p>
+      <w:pPr>
+        <w:pStyle w:val="ImageCaption"/>
+      </w:pPr>
+      <w:r>
+        <w:t xml:space="preserve">Figure 12:</w:t>
+      </w:r>
+      <w:r>
+        <w:t xml:space="preserve"> </w:t>
+      </w:r>
+      <w:r>
+        <w:rPr>
+          <w:iCs/>
+          <w:i/>
+        </w:rPr>
+        <w:t xml:space="preserve">Galax unceolata</w:t>
+      </w:r>
+      <w:r>
+        <w:t xml:space="preserve"> </w:t>
+      </w:r>
+      <w:r>
+        <w:t xml:space="preserve">in bloom.</w:t>
+      </w:r>
+    </w:p>
+    <w:bookmarkStart w:id="81" w:name="X7179ef4da8ac3cd7ca5aca0566049c0a6e14106"/>
+    <w:p>
+      <w:pPr>
+        <w:pStyle w:val="Heading2"/>
+      </w:pPr>
+      <w:r>
+        <w:t xml:space="preserve">Common names; Blue-poplar, Tulip-poplar, Tulip tree, Yellow-poplar, Yellow wood</w:t>
+      </w:r>
+    </w:p>
+    <w:p>
+      <w:r>
+        <w:br w:type="page"/>
+      </w:r>
+    </w:p>
+    <w:bookmarkEnd w:id="81"/>
+    <w:bookmarkEnd w:id="82"/>
+    <w:bookmarkStart w:id="88" w:name="monotropa-uniflora"/>
+    <w:p>
+      <w:pPr>
+        <w:pStyle w:val="Heading1"/>
+      </w:pPr>
       <w:r>
         <w:rPr>
           <w:iCs/>
@@ -671,6 +1428,71 @@
         </w:rPr>
         <w:t xml:space="preserve">Monotropa uniflora</w:t>
       </w:r>
+    </w:p>
+    <w:p>
+      <w:pPr>
+        <w:pStyle w:val="CaptionedFigure"/>
+      </w:pPr>
+      <w:r>
+        <w:drawing>
+          <wp:inline>
+            <wp:extent cx="3810000" cy="2847975"/>
+            <wp:effectExtent b="0" l="0" r="0" t="0"/>
+            <wp:docPr descr="Figure 13: Monotropa uniflora flowers." title="" id="84" name="Picture"/>
+            <a:graphic>
+              <a:graphicData uri="http://schemas.openxmlformats.org/drawingml/2006/picture">
+                <pic:pic>
+                  <pic:nvPicPr>
+                    <pic:cNvPr descr="M%20uniflora.jpg" id="85" name="Picture"/>
+                    <pic:cNvPicPr>
+                      <a:picLocks noChangeArrowheads="1" noChangeAspect="1"/>
+                    </pic:cNvPicPr>
+                  </pic:nvPicPr>
+                  <pic:blipFill>
+                    <a:blip r:embed="rId83"/>
+                    <a:stretch>
+                      <a:fillRect/>
+                    </a:stretch>
+                  </pic:blipFill>
+                  <pic:spPr bwMode="auto">
+                    <a:xfrm>
+                      <a:off x="0" y="0"/>
+                      <a:ext cx="3810000" cy="2847975"/>
+                    </a:xfrm>
+                    <a:prstGeom prst="rect">
+                      <a:avLst/>
+                    </a:prstGeom>
+                    <a:noFill/>
+                    <a:ln w="9525">
+                      <a:noFill/>
+                      <a:headEnd/>
+                      <a:tailEnd/>
+                    </a:ln>
+                  </pic:spPr>
+                </pic:pic>
+              </a:graphicData>
+            </a:graphic>
+          </wp:inline>
+        </w:drawing>
+      </w:r>
+    </w:p>
+    <w:p>
+      <w:pPr>
+        <w:pStyle w:val="ImageCaption"/>
+      </w:pPr>
+      <w:r>
+        <w:t xml:space="preserve">Figure 13:</w:t>
+      </w:r>
+      <w:r>
+        <w:t xml:space="preserve"> </w:t>
+      </w:r>
+      <w:r>
+        <w:rPr>
+          <w:iCs/>
+          <w:i/>
+        </w:rPr>
+        <w:t xml:space="preserve">Monotropa uniflora</w:t>
+      </w:r>
       <w:r>
         <w:t xml:space="preserve"> </w:t>
       </w:r>
@@ -678,7 +1500,7 @@
         <w:t xml:space="preserve">flowers.</w:t>
       </w:r>
     </w:p>
-    <w:bookmarkStart w:id="41" w:name="common-names-indian-pipe-and-ghost-plant"/>
+    <w:bookmarkStart w:id="87" w:name="common-names-indian-pipe-and-ghost-plant"/>
     <w:p>
       <w:pPr>
         <w:pStyle w:val="Heading2"/>
@@ -747,7 +1569,7 @@
         <w:t xml:space="preserve"> </w:t>
       </w:r>
       <w:r>
-        <w:t xml:space="preserve">(USFS n.d.b)</w:t>
+        <w:t xml:space="preserve">(USFS n.d.)</w:t>
       </w:r>
     </w:p>
     <w:p>
@@ -760,7 +1582,7 @@
       <w:r>
         <w:t xml:space="preserve"> </w:t>
       </w:r>
-      <w:hyperlink r:id="rId40">
+      <w:hyperlink r:id="rId86">
         <w:r>
           <w:rPr>
             <w:rStyle w:val="Hyperlink"/>
@@ -783,9 +1605,14 @@
         </w:r>
       </w:hyperlink>
     </w:p>
-    <w:bookmarkEnd w:id="41"/>
-    <w:bookmarkEnd w:id="42"/>
-    <w:bookmarkStart w:id="51" w:name="pinus-rigida"/>
+    <w:p>
+      <w:r>
+        <w:br w:type="page"/>
+      </w:r>
+    </w:p>
+    <w:bookmarkEnd w:id="87"/>
+    <w:bookmarkEnd w:id="88"/>
+    <w:bookmarkStart w:id="93" w:name="onoclea-struthiopteris"/>
     <w:p>
       <w:pPr>
         <w:pStyle w:val="Heading1"/>
@@ -795,30 +1622,30 @@
           <w:iCs/>
           <w:i/>
         </w:rPr>
-        <w:t xml:space="preserve">Pinus rigida</w:t>
-      </w:r>
-    </w:p>
-    <w:p>
-      <w:pPr>
-        <w:pStyle w:val="FirstParagraph"/>
+        <w:t xml:space="preserve">Onoclea struthiopteris</w:t>
+      </w:r>
+    </w:p>
+    <w:p>
+      <w:pPr>
+        <w:pStyle w:val="CaptionedFigure"/>
       </w:pPr>
       <w:r>
         <w:drawing>
           <wp:inline>
-            <wp:extent cx="5334000" cy="3759647"/>
+            <wp:extent cx="5334000" cy="7110899"/>
             <wp:effectExtent b="0" l="0" r="0" t="0"/>
-            <wp:docPr descr="Figure 5: Pinus rigida bark (Left). Cone life stages (Right), photo courtesy of C. N. Elliot." title="" id="44" name="Picture"/>
+            <wp:docPr descr="Figure 14: Galax unceolata in bloom." title="" id="90" name="Picture"/>
             <a:graphic>
               <a:graphicData uri="http://schemas.openxmlformats.org/drawingml/2006/picture">
                 <pic:pic>
                   <pic:nvPicPr>
-                    <pic:cNvPr descr="p%20rigida%20bark.jpg" id="45" name="Picture"/>
+                    <pic:cNvPr descr="fern.jpg" id="91" name="Picture"/>
                     <pic:cNvPicPr>
                       <a:picLocks noChangeArrowheads="1" noChangeAspect="1"/>
                     </pic:cNvPicPr>
                   </pic:nvPicPr>
                   <pic:blipFill>
-                    <a:blip r:embed="rId43"/>
+                    <a:blip r:embed="rId89"/>
                     <a:stretch>
                       <a:fillRect/>
                     </a:stretch>
@@ -826,7 +1653,7 @@
                   <pic:spPr bwMode="auto">
                     <a:xfrm>
                       <a:off x="0" y="0"/>
-                      <a:ext cx="5334000" cy="3759647"/>
+                      <a:ext cx="5334000" cy="7110899"/>
                     </a:xfrm>
                     <a:prstGeom prst="rect">
                       <a:avLst/>
@@ -844,23 +1671,81 @@
           </wp:inline>
         </w:drawing>
       </w:r>
+    </w:p>
+    <w:p>
+      <w:pPr>
+        <w:pStyle w:val="ImageCaption"/>
+      </w:pPr>
+      <w:r>
+        <w:t xml:space="preserve">Figure 14:</w:t>
+      </w:r>
+      <w:r>
+        <w:t xml:space="preserve"> </w:t>
+      </w:r>
+      <w:r>
+        <w:rPr>
+          <w:iCs/>
+          <w:i/>
+        </w:rPr>
+        <w:t xml:space="preserve">Galax unceolata</w:t>
+      </w:r>
+      <w:r>
+        <w:t xml:space="preserve"> </w:t>
+      </w:r>
+      <w:r>
+        <w:t xml:space="preserve">in bloom.</w:t>
+      </w:r>
+    </w:p>
+    <w:bookmarkStart w:id="92" w:name="Xedcf01a1aa09ea6762488bc694986127ca5524f"/>
+    <w:p>
+      <w:pPr>
+        <w:pStyle w:val="Heading2"/>
+      </w:pPr>
+      <w:r>
+        <w:t xml:space="preserve">Common names; Fiddlehead fern, Ostrich-feather fern, Ostrich fern, Shuttlecock fern</w:t>
+      </w:r>
+    </w:p>
+    <w:p>
+      <w:r>
+        <w:br w:type="page"/>
+      </w:r>
+    </w:p>
+    <w:bookmarkEnd w:id="92"/>
+    <w:bookmarkEnd w:id="93"/>
+    <w:bookmarkStart w:id="98" w:name="patera-clarki"/>
+    <w:p>
+      <w:pPr>
+        <w:pStyle w:val="Heading1"/>
+      </w:pPr>
+      <w:r>
+        <w:rPr>
+          <w:iCs/>
+          <w:i/>
+        </w:rPr>
+        <w:t xml:space="preserve">Patera clarki</w:t>
+      </w:r>
+    </w:p>
+    <w:p>
+      <w:pPr>
+        <w:pStyle w:val="CaptionedFigure"/>
+      </w:pPr>
       <w:r>
         <w:drawing>
           <wp:inline>
-            <wp:extent cx="3810000" cy="2540000"/>
+            <wp:extent cx="5334000" cy="7110899"/>
             <wp:effectExtent b="0" l="0" r="0" t="0"/>
-            <wp:docPr descr="(#fig:rigida)Pinus rigida bark (Left). Cone life stages (Right), photo courtesy of C. N. Elliot." title="" id="47" name="Picture"/>
+            <wp:docPr descr="Figure 15: Galax unceolata in bloom." title="" id="95" name="Picture"/>
             <a:graphic>
               <a:graphicData uri="http://schemas.openxmlformats.org/drawingml/2006/picture">
                 <pic:pic>
                   <pic:nvPicPr>
-                    <pic:cNvPr descr="pitch%20pine%20cones.png" id="48" name="Picture"/>
+                    <pic:cNvPr descr="snail.jpg" id="96" name="Picture"/>
                     <pic:cNvPicPr>
                       <a:picLocks noChangeArrowheads="1" noChangeAspect="1"/>
                     </pic:cNvPicPr>
                   </pic:nvPicPr>
                   <pic:blipFill>
-                    <a:blip r:embed="rId46"/>
+                    <a:blip r:embed="rId94"/>
                     <a:stretch>
                       <a:fillRect/>
                     </a:stretch>
@@ -868,7 +1753,7 @@
                   <pic:spPr bwMode="auto">
                     <a:xfrm>
                       <a:off x="0" y="0"/>
-                      <a:ext cx="3810000" cy="2540000"/>
+                      <a:ext cx="5334000" cy="7110899"/>
                     </a:xfrm>
                     <a:prstGeom prst="rect">
                       <a:avLst/>
@@ -887,12 +1772,254 @@
         </w:drawing>
       </w:r>
     </w:p>
-    <w:bookmarkStart w:id="50" w:name="common-names-pitch-pine"/>
+    <w:p>
+      <w:pPr>
+        <w:pStyle w:val="ImageCaption"/>
+      </w:pPr>
+      <w:r>
+        <w:t xml:space="preserve">Figure 15:</w:t>
+      </w:r>
+      <w:r>
+        <w:t xml:space="preserve"> </w:t>
+      </w:r>
+      <w:r>
+        <w:rPr>
+          <w:iCs/>
+          <w:i/>
+        </w:rPr>
+        <w:t xml:space="preserve">Galax unceolata</w:t>
+      </w:r>
+      <w:r>
+        <w:t xml:space="preserve"> </w:t>
+      </w:r>
+      <w:r>
+        <w:t xml:space="preserve">in bloom.</w:t>
+      </w:r>
+    </w:p>
+    <w:bookmarkStart w:id="97" w:name="common-names-dwarf-proud-globe"/>
     <w:p>
       <w:pPr>
         <w:pStyle w:val="Heading2"/>
       </w:pPr>
       <w:r>
+        <w:t xml:space="preserve">Common names; Dwarf proud globe</w:t>
+      </w:r>
+    </w:p>
+    <w:p>
+      <w:r>
+        <w:br w:type="page"/>
+      </w:r>
+    </w:p>
+    <w:bookmarkEnd w:id="97"/>
+    <w:bookmarkEnd w:id="98"/>
+    <w:bookmarkStart w:id="103" w:name="pinus-echinata"/>
+    <w:p>
+      <w:pPr>
+        <w:pStyle w:val="Heading1"/>
+      </w:pPr>
+      <w:r>
+        <w:rPr>
+          <w:iCs/>
+          <w:i/>
+        </w:rPr>
+        <w:t xml:space="preserve">Pinus echinata</w:t>
+      </w:r>
+    </w:p>
+    <w:p>
+      <w:pPr>
+        <w:pStyle w:val="CaptionedFigure"/>
+      </w:pPr>
+      <w:r>
+        <w:drawing>
+          <wp:inline>
+            <wp:extent cx="5334000" cy="7110899"/>
+            <wp:effectExtent b="0" l="0" r="0" t="0"/>
+            <wp:docPr descr="Figure 16: Galax unceolata in bloom." title="" id="100" name="Picture"/>
+            <a:graphic>
+              <a:graphicData uri="http://schemas.openxmlformats.org/drawingml/2006/picture">
+                <pic:pic>
+                  <pic:nvPicPr>
+                    <pic:cNvPr descr="shortpine.jpg" id="101" name="Picture"/>
+                    <pic:cNvPicPr>
+                      <a:picLocks noChangeArrowheads="1" noChangeAspect="1"/>
+                    </pic:cNvPicPr>
+                  </pic:nvPicPr>
+                  <pic:blipFill>
+                    <a:blip r:embed="rId99"/>
+                    <a:stretch>
+                      <a:fillRect/>
+                    </a:stretch>
+                  </pic:blipFill>
+                  <pic:spPr bwMode="auto">
+                    <a:xfrm>
+                      <a:off x="0" y="0"/>
+                      <a:ext cx="5334000" cy="7110899"/>
+                    </a:xfrm>
+                    <a:prstGeom prst="rect">
+                      <a:avLst/>
+                    </a:prstGeom>
+                    <a:noFill/>
+                    <a:ln w="9525">
+                      <a:noFill/>
+                      <a:headEnd/>
+                      <a:tailEnd/>
+                    </a:ln>
+                  </pic:spPr>
+                </pic:pic>
+              </a:graphicData>
+            </a:graphic>
+          </wp:inline>
+        </w:drawing>
+      </w:r>
+    </w:p>
+    <w:p>
+      <w:pPr>
+        <w:pStyle w:val="ImageCaption"/>
+      </w:pPr>
+      <w:r>
+        <w:t xml:space="preserve">Figure 16:</w:t>
+      </w:r>
+      <w:r>
+        <w:t xml:space="preserve"> </w:t>
+      </w:r>
+      <w:r>
+        <w:rPr>
+          <w:iCs/>
+          <w:i/>
+        </w:rPr>
+        <w:t xml:space="preserve">Galax unceolata</w:t>
+      </w:r>
+      <w:r>
+        <w:t xml:space="preserve"> </w:t>
+      </w:r>
+      <w:r>
+        <w:t xml:space="preserve">in bloom.</w:t>
+      </w:r>
+    </w:p>
+    <w:bookmarkStart w:id="102" w:name="X34032e9f9ed6c5a56cf64c7a07d7e44420ea2b9"/>
+    <w:p>
+      <w:pPr>
+        <w:pStyle w:val="Heading2"/>
+      </w:pPr>
+      <w:r>
+        <w:t xml:space="preserve">Common names; Arkansas soft pine, Old field pine, Shortleaf pine, Shortleaf yellow pine, Shortstraw pine, Southern yellow pine, and Yellow pine</w:t>
+      </w:r>
+    </w:p>
+    <w:p>
+      <w:r>
+        <w:br w:type="page"/>
+      </w:r>
+    </w:p>
+    <w:bookmarkEnd w:id="102"/>
+    <w:bookmarkEnd w:id="103"/>
+    <w:bookmarkStart w:id="112" w:name="pinus-rigida"/>
+    <w:p>
+      <w:pPr>
+        <w:pStyle w:val="Heading1"/>
+      </w:pPr>
+      <w:r>
+        <w:rPr>
+          <w:iCs/>
+          <w:i/>
+        </w:rPr>
+        <w:t xml:space="preserve">Pinus rigida</w:t>
+      </w:r>
+    </w:p>
+    <w:p>
+      <w:pPr>
+        <w:pStyle w:val="FirstParagraph"/>
+      </w:pPr>
+      <w:r>
+        <w:drawing>
+          <wp:inline>
+            <wp:extent cx="3810000" cy="2676525"/>
+            <wp:effectExtent b="0" l="0" r="0" t="0"/>
+            <wp:docPr descr="Figure 17: Pinus rigida bark (Left). Cone life stages (Right), photo courtesy of C. N. Elliot." title="" id="105" name="Picture"/>
+            <a:graphic>
+              <a:graphicData uri="http://schemas.openxmlformats.org/drawingml/2006/picture">
+                <pic:pic>
+                  <pic:nvPicPr>
+                    <pic:cNvPr descr="p%20rigida%20bark.jpg" id="106" name="Picture"/>
+                    <pic:cNvPicPr>
+                      <a:picLocks noChangeArrowheads="1" noChangeAspect="1"/>
+                    </pic:cNvPicPr>
+                  </pic:nvPicPr>
+                  <pic:blipFill>
+                    <a:blip r:embed="rId104"/>
+                    <a:stretch>
+                      <a:fillRect/>
+                    </a:stretch>
+                  </pic:blipFill>
+                  <pic:spPr bwMode="auto">
+                    <a:xfrm>
+                      <a:off x="0" y="0"/>
+                      <a:ext cx="3810000" cy="2676525"/>
+                    </a:xfrm>
+                    <a:prstGeom prst="rect">
+                      <a:avLst/>
+                    </a:prstGeom>
+                    <a:noFill/>
+                    <a:ln w="9525">
+                      <a:noFill/>
+                      <a:headEnd/>
+                      <a:tailEnd/>
+                    </a:ln>
+                  </pic:spPr>
+                </pic:pic>
+              </a:graphicData>
+            </a:graphic>
+          </wp:inline>
+        </w:drawing>
+      </w:r>
+      <w:r>
+        <w:drawing>
+          <wp:inline>
+            <wp:extent cx="3810000" cy="2667000"/>
+            <wp:effectExtent b="0" l="0" r="0" t="0"/>
+            <wp:docPr descr="(#fig:rigida)Pinus rigida bark (Left). Cone life stages (Right), photo courtesy of C. N. Elliot." title="" id="108" name="Picture"/>
+            <a:graphic>
+              <a:graphicData uri="http://schemas.openxmlformats.org/drawingml/2006/picture">
+                <pic:pic>
+                  <pic:nvPicPr>
+                    <pic:cNvPr descr="pitch%20pine%20cones.png" id="109" name="Picture"/>
+                    <pic:cNvPicPr>
+                      <a:picLocks noChangeArrowheads="1" noChangeAspect="1"/>
+                    </pic:cNvPicPr>
+                  </pic:nvPicPr>
+                  <pic:blipFill>
+                    <a:blip r:embed="rId107"/>
+                    <a:stretch>
+                      <a:fillRect/>
+                    </a:stretch>
+                  </pic:blipFill>
+                  <pic:spPr bwMode="auto">
+                    <a:xfrm>
+                      <a:off x="0" y="0"/>
+                      <a:ext cx="3810000" cy="2667000"/>
+                    </a:xfrm>
+                    <a:prstGeom prst="rect">
+                      <a:avLst/>
+                    </a:prstGeom>
+                    <a:noFill/>
+                    <a:ln w="9525">
+                      <a:noFill/>
+                      <a:headEnd/>
+                      <a:tailEnd/>
+                    </a:ln>
+                  </pic:spPr>
+                </pic:pic>
+              </a:graphicData>
+            </a:graphic>
+          </wp:inline>
+        </w:drawing>
+      </w:r>
+    </w:p>
+    <w:bookmarkStart w:id="111" w:name="common-names-pitch-pine"/>
+    <w:p>
+      <w:pPr>
+        <w:pStyle w:val="Heading2"/>
+      </w:pPr>
+      <w:r>
         <w:t xml:space="preserve">Common names; Pitch pine</w:t>
       </w:r>
     </w:p>
@@ -930,7 +2057,7 @@
       <w:r>
         <w:t xml:space="preserve"> </w:t>
       </w:r>
-      <w:hyperlink r:id="rId49">
+      <w:hyperlink r:id="rId110">
         <w:r>
           <w:rPr>
             <w:rStyle w:val="Hyperlink"/>
@@ -941,24 +2068,271 @@
         </w:r>
       </w:hyperlink>
     </w:p>
-    <w:bookmarkEnd w:id="50"/>
-    <w:bookmarkEnd w:id="51"/>
-    <w:bookmarkStart w:id="59" w:name="references"/>
+    <w:p>
+      <w:r>
+        <w:br w:type="page"/>
+      </w:r>
+    </w:p>
+    <w:bookmarkEnd w:id="111"/>
+    <w:bookmarkEnd w:id="112"/>
+    <w:bookmarkStart w:id="117" w:name="quercus-robur"/>
     <w:p>
       <w:pPr>
         <w:pStyle w:val="Heading1"/>
       </w:pPr>
       <w:r>
+        <w:rPr>
+          <w:iCs/>
+          <w:i/>
+        </w:rPr>
+        <w:t xml:space="preserve">Quercus robur</w:t>
+      </w:r>
+    </w:p>
+    <w:p>
+      <w:pPr>
+        <w:pStyle w:val="CaptionedFigure"/>
+      </w:pPr>
+      <w:r>
+        <w:drawing>
+          <wp:inline>
+            <wp:extent cx="5334000" cy="7110899"/>
+            <wp:effectExtent b="0" l="0" r="0" t="0"/>
+            <wp:docPr descr="Figure 19: Galax unceolata in bloom." title="" id="114" name="Picture"/>
+            <a:graphic>
+              <a:graphicData uri="http://schemas.openxmlformats.org/drawingml/2006/picture">
+                <pic:pic>
+                  <pic:nvPicPr>
+                    <pic:cNvPr descr="english.jpg" id="115" name="Picture"/>
+                    <pic:cNvPicPr>
+                      <a:picLocks noChangeArrowheads="1" noChangeAspect="1"/>
+                    </pic:cNvPicPr>
+                  </pic:nvPicPr>
+                  <pic:blipFill>
+                    <a:blip r:embed="rId113"/>
+                    <a:stretch>
+                      <a:fillRect/>
+                    </a:stretch>
+                  </pic:blipFill>
+                  <pic:spPr bwMode="auto">
+                    <a:xfrm>
+                      <a:off x="0" y="0"/>
+                      <a:ext cx="5334000" cy="7110899"/>
+                    </a:xfrm>
+                    <a:prstGeom prst="rect">
+                      <a:avLst/>
+                    </a:prstGeom>
+                    <a:noFill/>
+                    <a:ln w="9525">
+                      <a:noFill/>
+                      <a:headEnd/>
+                      <a:tailEnd/>
+                    </a:ln>
+                  </pic:spPr>
+                </pic:pic>
+              </a:graphicData>
+            </a:graphic>
+          </wp:inline>
+        </w:drawing>
+      </w:r>
+    </w:p>
+    <w:p>
+      <w:pPr>
+        <w:pStyle w:val="ImageCaption"/>
+      </w:pPr>
+      <w:r>
+        <w:t xml:space="preserve">Figure 19:</w:t>
+      </w:r>
+      <w:r>
+        <w:t xml:space="preserve"> </w:t>
+      </w:r>
+      <w:r>
+        <w:rPr>
+          <w:iCs/>
+          <w:i/>
+        </w:rPr>
+        <w:t xml:space="preserve">Galax unceolata</w:t>
+      </w:r>
+      <w:r>
+        <w:t xml:space="preserve"> </w:t>
+      </w:r>
+      <w:r>
+        <w:t xml:space="preserve">in bloom.</w:t>
+      </w:r>
+    </w:p>
+    <w:bookmarkStart w:id="116" w:name="common-names-english-oak-oak-truffle-oak"/>
+    <w:p>
+      <w:pPr>
+        <w:pStyle w:val="Heading2"/>
+      </w:pPr>
+      <w:r>
+        <w:t xml:space="preserve">Common names; English Oak, Oak, Truffle Oak</w:t>
+      </w:r>
+    </w:p>
+    <w:p>
+      <w:r>
+        <w:br w:type="page"/>
+      </w:r>
+    </w:p>
+    <w:bookmarkEnd w:id="116"/>
+    <w:bookmarkEnd w:id="117"/>
+    <w:bookmarkStart w:id="125" w:name="quercus-rubra"/>
+    <w:p>
+      <w:pPr>
+        <w:pStyle w:val="Heading1"/>
+      </w:pPr>
+      <w:r>
+        <w:rPr>
+          <w:iCs/>
+          <w:i/>
+        </w:rPr>
+        <w:t xml:space="preserve">Quercus rubra</w:t>
+      </w:r>
+    </w:p>
+    <w:p>
+      <w:pPr>
+        <w:pStyle w:val="FirstParagraph"/>
+      </w:pPr>
+      <w:r>
+        <w:drawing>
+          <wp:inline>
+            <wp:extent cx="5334000" cy="7110899"/>
+            <wp:effectExtent b="0" l="0" r="0" t="0"/>
+            <wp:docPr descr="Figure 20: Galax unceolata in bloom." title="" id="119" name="Picture"/>
+            <a:graphic>
+              <a:graphicData uri="http://schemas.openxmlformats.org/drawingml/2006/picture">
+                <pic:pic>
+                  <pic:nvPicPr>
+                    <pic:cNvPr descr="redoak1.jpg" id="120" name="Picture"/>
+                    <pic:cNvPicPr>
+                      <a:picLocks noChangeArrowheads="1" noChangeAspect="1"/>
+                    </pic:cNvPicPr>
+                  </pic:nvPicPr>
+                  <pic:blipFill>
+                    <a:blip r:embed="rId118"/>
+                    <a:stretch>
+                      <a:fillRect/>
+                    </a:stretch>
+                  </pic:blipFill>
+                  <pic:spPr bwMode="auto">
+                    <a:xfrm>
+                      <a:off x="0" y="0"/>
+                      <a:ext cx="5334000" cy="7110899"/>
+                    </a:xfrm>
+                    <a:prstGeom prst="rect">
+                      <a:avLst/>
+                    </a:prstGeom>
+                    <a:noFill/>
+                    <a:ln w="9525">
+                      <a:noFill/>
+                      <a:headEnd/>
+                      <a:tailEnd/>
+                    </a:ln>
+                  </pic:spPr>
+                </pic:pic>
+              </a:graphicData>
+            </a:graphic>
+          </wp:inline>
+        </w:drawing>
+      </w:r>
+      <w:r>
+        <w:drawing>
+          <wp:inline>
+            <wp:extent cx="5334000" cy="7110899"/>
+            <wp:effectExtent b="0" l="0" r="0" t="0"/>
+            <wp:docPr descr="(#fig:redoaks-2)Galax unceolata in bloom." title="" id="122" name="Picture"/>
+            <a:graphic>
+              <a:graphicData uri="http://schemas.openxmlformats.org/drawingml/2006/picture">
+                <pic:pic>
+                  <pic:nvPicPr>
+                    <pic:cNvPr descr="redoak.jpg" id="123" name="Picture"/>
+                    <pic:cNvPicPr>
+                      <a:picLocks noChangeArrowheads="1" noChangeAspect="1"/>
+                    </pic:cNvPicPr>
+                  </pic:nvPicPr>
+                  <pic:blipFill>
+                    <a:blip r:embed="rId121"/>
+                    <a:stretch>
+                      <a:fillRect/>
+                    </a:stretch>
+                  </pic:blipFill>
+                  <pic:spPr bwMode="auto">
+                    <a:xfrm>
+                      <a:off x="0" y="0"/>
+                      <a:ext cx="5334000" cy="7110899"/>
+                    </a:xfrm>
+                    <a:prstGeom prst="rect">
+                      <a:avLst/>
+                    </a:prstGeom>
+                    <a:noFill/>
+                    <a:ln w="9525">
+                      <a:noFill/>
+                      <a:headEnd/>
+                      <a:tailEnd/>
+                    </a:ln>
+                  </pic:spPr>
+                </pic:pic>
+              </a:graphicData>
+            </a:graphic>
+          </wp:inline>
+        </w:drawing>
+      </w:r>
+    </w:p>
+    <w:bookmarkStart w:id="124" w:name="X5a03b60ec6a82c99a13acee7f8a065aa5a4fb49"/>
+    <w:p>
+      <w:pPr>
+        <w:pStyle w:val="Heading2"/>
+      </w:pPr>
+      <w:r>
+        <w:t xml:space="preserve">Common names; Common red oak, Gray oak, Eastern red oak, Mountain red oak, and Northern red oak</w:t>
+      </w:r>
+    </w:p>
+    <w:p>
+      <w:r>
+        <w:br w:type="page"/>
+      </w:r>
+    </w:p>
+    <w:bookmarkEnd w:id="124"/>
+    <w:bookmarkEnd w:id="125"/>
+    <w:bookmarkStart w:id="144" w:name="references"/>
+    <w:p>
+      <w:pPr>
+        <w:pStyle w:val="Heading1"/>
+      </w:pPr>
+      <w:r>
         <w:t xml:space="preserve">References</w:t>
       </w:r>
     </w:p>
-    <w:bookmarkStart w:id="58" w:name="refs"/>
-    <w:bookmarkStart w:id="53" w:name="ref-gaylussacia"/>
+    <w:bookmarkStart w:id="143" w:name="refs"/>
+    <w:bookmarkStart w:id="126" w:name="ref-acer2"/>
     <w:p>
       <w:pPr>
         <w:pStyle w:val="Bibliography"/>
       </w:pPr>
-      <w:hyperlink r:id="rId52">
+      <w:hyperlink r:id="rId27">
+        <w:r>
+          <w:rPr>
+            <w:rStyle w:val="Hyperlink"/>
+          </w:rPr>
+          <w:t xml:space="preserve">2021, October.</w:t>
+        </w:r>
+        <w:r>
+          <w:rPr>
+            <w:rStyle w:val="Hyperlink"/>
+          </w:rPr>
+          <w:t xml:space="preserve"> </w:t>
+        </w:r>
+      </w:hyperlink>
+      <w:r>
+        <w:t xml:space="preserve">.</w:t>
+      </w:r>
+    </w:p>
+    <w:bookmarkEnd w:id="126"/>
+    <w:bookmarkStart w:id="128" w:name="ref-gaylussacia"/>
+    <w:p>
+      <w:pPr>
+        <w:pStyle w:val="Bibliography"/>
+      </w:pPr>
+      <w:hyperlink r:id="rId127">
         <w:r>
           <w:rPr>
             <w:rStyle w:val="Hyperlink"/>
@@ -976,19 +2350,67 @@
         <w:t xml:space="preserve">.</w:t>
       </w:r>
     </w:p>
-    <w:bookmarkEnd w:id="53"/>
-    <w:bookmarkStart w:id="54" w:name="ref-rigida"/>
+    <w:bookmarkEnd w:id="128"/>
+    <w:bookmarkStart w:id="130" w:name="ref-ACF"/>
     <w:p>
       <w:pPr>
         <w:pStyle w:val="Bibliography"/>
       </w:pPr>
       <w:r>
+        <w:t xml:space="preserve">ACF. 2016, April.</w:t>
+      </w:r>
+      <w:r>
+        <w:t xml:space="preserve"> </w:t>
+      </w:r>
+      <w:hyperlink r:id="rId129">
+        <w:r>
+          <w:rPr>
+            <w:rStyle w:val="Hyperlink"/>
+          </w:rPr>
+          <w:t xml:space="preserve">Saving the american chestnut tree | the american chestnut foundation</w:t>
+        </w:r>
+      </w:hyperlink>
+      <w:r>
+        <w:t xml:space="preserve">.</w:t>
+      </w:r>
+    </w:p>
+    <w:bookmarkEnd w:id="130"/>
+    <w:bookmarkStart w:id="132" w:name="ref-kal"/>
+    <w:p>
+      <w:pPr>
+        <w:pStyle w:val="Bibliography"/>
+      </w:pPr>
+      <w:r>
+        <w:t xml:space="preserve">Figart, F. 2021, June.</w:t>
+      </w:r>
+      <w:r>
+        <w:t xml:space="preserve"> </w:t>
+      </w:r>
+      <w:hyperlink r:id="rId131">
+        <w:r>
+          <w:rPr>
+            <w:rStyle w:val="Hyperlink"/>
+          </w:rPr>
+          <w:t xml:space="preserve">Wildflowers 101: Mountain laurel and rhododendron</w:t>
+        </w:r>
+      </w:hyperlink>
+      <w:r>
+        <w:t xml:space="preserve">.</w:t>
+      </w:r>
+    </w:p>
+    <w:bookmarkEnd w:id="132"/>
+    <w:bookmarkStart w:id="133" w:name="ref-rigida"/>
+    <w:p>
+      <w:pPr>
+        <w:pStyle w:val="Bibliography"/>
+      </w:pPr>
+      <w:r>
         <w:t xml:space="preserve">Gucker, C. L. 2007.</w:t>
       </w:r>
       <w:r>
         <w:t xml:space="preserve"> </w:t>
       </w:r>
-      <w:hyperlink r:id="rId49">
+      <w:hyperlink r:id="rId110">
         <w:r>
           <w:rPr>
             <w:rStyle w:val="Hyperlink"/>
@@ -1000,19 +2422,151 @@
         <w:t xml:space="preserve">.</w:t>
       </w:r>
     </w:p>
-    <w:bookmarkEnd w:id="54"/>
-    <w:bookmarkStart w:id="55" w:name="ref-galax"/>
+    <w:bookmarkEnd w:id="133"/>
+    <w:bookmarkStart w:id="134" w:name="ref-castenea"/>
     <w:p>
       <w:pPr>
         <w:pStyle w:val="Bibliography"/>
       </w:pPr>
       <w:r>
+        <w:t xml:space="preserve">NCSU. (n.d.a).</w:t>
+      </w:r>
+      <w:r>
+        <w:t xml:space="preserve"> </w:t>
+      </w:r>
+      <w:hyperlink r:id="rId37">
+        <w:r>
+          <w:rPr>
+            <w:rStyle w:val="Hyperlink"/>
+          </w:rPr>
+          <w:t xml:space="preserve">Castanea dentata (american chestnut, chestnut)</w:t>
+        </w:r>
+      </w:hyperlink>
+      <w:r>
+        <w:t xml:space="preserve">. Database.</w:t>
+      </w:r>
+    </w:p>
+    <w:bookmarkEnd w:id="134"/>
+    <w:bookmarkStart w:id="135" w:name="ref-iris"/>
+    <w:p>
+      <w:pPr>
+        <w:pStyle w:val="Bibliography"/>
+      </w:pPr>
+      <w:r>
+        <w:t xml:space="preserve">NCSU. (n.d.b).</w:t>
+      </w:r>
+      <w:r>
+        <w:t xml:space="preserve"> </w:t>
+      </w:r>
+      <w:hyperlink r:id="rId55">
+        <w:r>
+          <w:rPr>
+            <w:rStyle w:val="Hyperlink"/>
+          </w:rPr>
+          <w:t xml:space="preserve">Iris sanguinea (japanese iris, siberian iris)</w:t>
+        </w:r>
+      </w:hyperlink>
+      <w:r>
+        <w:t xml:space="preserve">. Database.</w:t>
+      </w:r>
+    </w:p>
+    <w:bookmarkEnd w:id="135"/>
+    <w:bookmarkStart w:id="136" w:name="ref-kal2"/>
+    <w:p>
+      <w:pPr>
+        <w:pStyle w:val="Bibliography"/>
+      </w:pPr>
+      <w:r>
+        <w:t xml:space="preserve">NCSU. (n.d.c).</w:t>
+      </w:r>
+      <w:r>
+        <w:t xml:space="preserve"> </w:t>
+      </w:r>
+      <w:hyperlink r:id="rId70">
+        <w:r>
+          <w:rPr>
+            <w:rStyle w:val="Hyperlink"/>
+          </w:rPr>
+          <w:t xml:space="preserve">Kalmia latifolia (calico bush, ivy bush, laurel, mountain ivy, mountain laurel, sheepkill, spoonwood)</w:t>
+        </w:r>
+      </w:hyperlink>
+      <w:r>
+        <w:t xml:space="preserve">. Database.</w:t>
+      </w:r>
+    </w:p>
+    <w:bookmarkEnd w:id="136"/>
+    <w:bookmarkStart w:id="137" w:name="ref-iris2"/>
+    <w:p>
+      <w:pPr>
+        <w:pStyle w:val="Bibliography"/>
+      </w:pPr>
+      <w:r>
+        <w:t xml:space="preserve">PFAF. (n.d.).</w:t>
+      </w:r>
+      <w:r>
+        <w:t xml:space="preserve"> </w:t>
+      </w:r>
+      <w:hyperlink r:id="rId56">
+        <w:r>
+          <w:rPr>
+            <w:rStyle w:val="Hyperlink"/>
+          </w:rPr>
+          <w:t xml:space="preserve">Iris sanguinea blood iris</w:t>
+        </w:r>
+      </w:hyperlink>
+      <w:r>
+        <w:t xml:space="preserve">. Database.</w:t>
+      </w:r>
+    </w:p>
+    <w:bookmarkEnd w:id="137"/>
+    <w:bookmarkStart w:id="139" w:name="ref-acer"/>
+    <w:p>
+      <w:pPr>
+        <w:pStyle w:val="Bibliography"/>
+      </w:pPr>
+      <w:r>
+        <w:t xml:space="preserve">Planet, R. 2018, September.</w:t>
+      </w:r>
+      <w:r>
+        <w:t xml:space="preserve"> </w:t>
+      </w:r>
+      <w:hyperlink r:id="rId138">
+        <w:r>
+          <w:rPr>
+            <w:rStyle w:val="Hyperlink"/>
+          </w:rPr>
+          <w:t xml:space="preserve">Armstrong freeman’s maple - acer x freemanii</w:t>
+        </w:r>
+        <w:r>
+          <w:rPr>
+            <w:rStyle w:val="Hyperlink"/>
+          </w:rPr>
+          <w:t xml:space="preserve"> </w:t>
+        </w:r>
+        <w:r>
+          <w:rPr>
+            <w:rStyle w:val="Hyperlink"/>
+          </w:rPr>
+          <w:t xml:space="preserve">“armstrong”</w:t>
+        </w:r>
+      </w:hyperlink>
+      <w:r>
+        <w:t xml:space="preserve">.</w:t>
+      </w:r>
+    </w:p>
+    <w:bookmarkEnd w:id="139"/>
+    <w:bookmarkStart w:id="140" w:name="ref-galax"/>
+    <w:p>
+      <w:pPr>
+        <w:pStyle w:val="Bibliography"/>
+      </w:pPr>
+      <w:r>
         <w:t xml:space="preserve">Predny, M. L., and J. L. Chamberlain. 2005.</w:t>
       </w:r>
       <w:r>
         <w:t xml:space="preserve"> </w:t>
       </w:r>
-      <w:hyperlink r:id="rId23">
+      <w:hyperlink r:id="rId43">
         <w:r>
           <w:rPr>
             <w:rStyle w:val="Hyperlink"/>
@@ -1024,18 +2578,42 @@
         <w:t xml:space="preserve">. U.S. Department of Agriculture, Forest Service, Southern Research Station.</w:t>
       </w:r>
     </w:p>
-    <w:bookmarkEnd w:id="55"/>
-    <w:bookmarkStart w:id="56" w:name="ref-hypopitys"/>
+    <w:bookmarkEnd w:id="140"/>
+    <w:bookmarkStart w:id="141" w:name="ref-kal3"/>
     <w:p>
       <w:pPr>
         <w:pStyle w:val="Bibliography"/>
       </w:pPr>
-      <w:hyperlink r:id="rId29">
+      <w:r>
+        <w:t xml:space="preserve">TWC. 2017, July.</w:t>
+      </w:r>
+      <w:r>
+        <w:t xml:space="preserve"> </w:t>
+      </w:r>
+      <w:hyperlink r:id="rId68">
         <w:r>
           <w:rPr>
             <w:rStyle w:val="Hyperlink"/>
           </w:rPr>
-          <w:t xml:space="preserve">USFS. (n.d.a).</w:t>
+          <w:t xml:space="preserve">Kalmia latifolia (mountain laurel)</w:t>
+        </w:r>
+      </w:hyperlink>
+      <w:r>
+        <w:t xml:space="preserve">.</w:t>
+      </w:r>
+    </w:p>
+    <w:bookmarkEnd w:id="141"/>
+    <w:bookmarkStart w:id="142" w:name="ref-uniflora"/>
+    <w:p>
+      <w:pPr>
+        <w:pStyle w:val="Bibliography"/>
+      </w:pPr>
+      <w:hyperlink r:id="rId86">
+        <w:r>
+          <w:rPr>
+            <w:rStyle w:val="Hyperlink"/>
+          </w:rPr>
+          <w:t xml:space="preserve">USFS. (n.d.).</w:t>
         </w:r>
         <w:r>
           <w:rPr>
@@ -1048,33 +2626,9 @@
         <w:t xml:space="preserve">.</w:t>
       </w:r>
     </w:p>
-    <w:bookmarkEnd w:id="56"/>
-    <w:bookmarkStart w:id="57" w:name="ref-uniflora"/>
-    <w:p>
-      <w:pPr>
-        <w:pStyle w:val="Bibliography"/>
-      </w:pPr>
-      <w:hyperlink r:id="rId40">
-        <w:r>
-          <w:rPr>
-            <w:rStyle w:val="Hyperlink"/>
-          </w:rPr>
-          <w:t xml:space="preserve">USFS. (n.d.b).</w:t>
-        </w:r>
-        <w:r>
-          <w:rPr>
-            <w:rStyle w:val="Hyperlink"/>
-          </w:rPr>
-          <w:t xml:space="preserve"> </w:t>
-        </w:r>
-      </w:hyperlink>
-      <w:r>
-        <w:t xml:space="preserve">.</w:t>
-      </w:r>
-    </w:p>
-    <w:bookmarkEnd w:id="57"/>
-    <w:bookmarkEnd w:id="58"/>
-    <w:bookmarkEnd w:id="59"/>
+    <w:bookmarkEnd w:id="142"/>
+    <w:bookmarkEnd w:id="143"/>
+    <w:bookmarkEnd w:id="144"/>
     <w:sectPr/>
   </w:body>
 </w:document>

</xml_diff>